<commit_message>
small formatting tweaks to tables, mostly
</commit_message>
<xml_diff>
--- a/Figures_Tables/Binomial_Exp_Test/binomialtest_results.docx
+++ b/Figures_Tables/Binomial_Exp_Test/binomialtest_results.docx
@@ -617,6 +617,7 @@
             <w:r xmlns:w="http://schemas.openxmlformats.org/wordprocessingml/2006/main" xmlns:wp="http://schemas.openxmlformats.org/drawingml/2006/wordprocessingDrawing" xmlns:r="http://schemas.openxmlformats.org/officeDocument/2006/relationships" xmlns:w14="http://schemas.microsoft.com/office/word/2010/wordml">
               <w:rPr>
                 <w:rFonts w:ascii="Arial" w:hAnsi="Arial" w:eastAsia="Arial" w:cs="Arial"/>
+                <w:b/>
                 <w:sz w:val="22"/>
                 <w:szCs w:val="22"/>
                 <w:color w:val="000000"/>
@@ -1007,6 +1008,7 @@
             <w:r xmlns:w="http://schemas.openxmlformats.org/wordprocessingml/2006/main" xmlns:wp="http://schemas.openxmlformats.org/drawingml/2006/wordprocessingDrawing" xmlns:r="http://schemas.openxmlformats.org/officeDocument/2006/relationships" xmlns:w14="http://schemas.microsoft.com/office/word/2010/wordml">
               <w:rPr>
                 <w:rFonts w:ascii="Arial" w:hAnsi="Arial" w:eastAsia="Arial" w:cs="Arial"/>
+                <w:b/>
                 <w:sz w:val="22"/>
                 <w:szCs w:val="22"/>
                 <w:color w:val="000000"/>
@@ -1397,6 +1399,7 @@
             <w:r xmlns:w="http://schemas.openxmlformats.org/wordprocessingml/2006/main" xmlns:wp="http://schemas.openxmlformats.org/drawingml/2006/wordprocessingDrawing" xmlns:r="http://schemas.openxmlformats.org/officeDocument/2006/relationships" xmlns:w14="http://schemas.microsoft.com/office/word/2010/wordml">
               <w:rPr>
                 <w:rFonts w:ascii="Arial" w:hAnsi="Arial" w:eastAsia="Arial" w:cs="Arial"/>
+                <w:b/>
                 <w:sz w:val="22"/>
                 <w:szCs w:val="22"/>
                 <w:color w:val="000000"/>
@@ -1796,6 +1799,7 @@
             <w:r xmlns:w="http://schemas.openxmlformats.org/wordprocessingml/2006/main" xmlns:wp="http://schemas.openxmlformats.org/drawingml/2006/wordprocessingDrawing" xmlns:r="http://schemas.openxmlformats.org/officeDocument/2006/relationships" xmlns:w14="http://schemas.microsoft.com/office/word/2010/wordml">
               <w:rPr>
                 <w:rFonts w:ascii="Arial" w:hAnsi="Arial" w:eastAsia="Arial" w:cs="Arial"/>
+                <w:b/>
                 <w:sz w:val="22"/>
                 <w:szCs w:val="22"/>
                 <w:color w:val="000000"/>
@@ -2186,6 +2190,7 @@
             <w:r xmlns:w="http://schemas.openxmlformats.org/wordprocessingml/2006/main" xmlns:wp="http://schemas.openxmlformats.org/drawingml/2006/wordprocessingDrawing" xmlns:r="http://schemas.openxmlformats.org/officeDocument/2006/relationships" xmlns:w14="http://schemas.microsoft.com/office/word/2010/wordml">
               <w:rPr>
                 <w:rFonts w:ascii="Arial" w:hAnsi="Arial" w:eastAsia="Arial" w:cs="Arial"/>
+                <w:b/>
                 <w:sz w:val="22"/>
                 <w:szCs w:val="22"/>
                 <w:color w:val="000000"/>

</xml_diff>

<commit_message>
FDR, binom exp test, mvabund, updated ranova tables for poll removal
</commit_message>
<xml_diff>
--- a/Figures_Tables/Binomial_Exp_Test/binomialtest_results.docx
+++ b/Figures_Tables/Binomial_Exp_Test/binomialtest_results.docx
@@ -402,40 +402,40 @@
                 <w:szCs w:val="22"/>
                 <w:color w:val="000000"/>
               </w:rPr>
-              <w:t xml:space="preserve">0.115</w:t>
-            </w:r>
-          </w:p>
-        </w:tc>
-        <w:tc>
-          <w:tcPr>
-            <w:tcBorders>
-              <w:bottom w:val="single" w:sz="8" w:space="0" w:color="666666"/>
-              <w:left w:val="single" w:sz="8" w:space="0" w:color="666666"/>
-              <w:right w:val="single" w:sz="8" w:space="0" w:color="666666"/>
-            </w:tcBorders>
-            <w:shd w:val="clear" w:color="auto" w:fill="FFFFFF"/>
-            <w:tcMar>
-              <w:top w:w="0" w:type="dxa"/>
-              <w:bottom w:w="0" w:type="dxa"/>
-              <w:left w:w="0" w:type="dxa"/>
-              <w:right w:w="0" w:type="dxa"/>
-            </w:tcMar>
-            <w:vAlign w:val="center"/>
-          </w:tcPr>
-          <w:p>
-            <w:pPr>
-              <w:jc w:val="center"/>
-              <w:spacing w:after="100" w:before="100" w:line="240"/>
-              <w:ind w:firstLine="0" w:left="100" w:right="100"/>
-            </w:pPr>
-            <w:r xmlns:w="http://schemas.openxmlformats.org/wordprocessingml/2006/main" xmlns:wp="http://schemas.openxmlformats.org/drawingml/2006/wordprocessingDrawing" xmlns:r="http://schemas.openxmlformats.org/officeDocument/2006/relationships" xmlns:w14="http://schemas.microsoft.com/office/word/2010/wordml">
-              <w:rPr>
-                <w:rFonts w:ascii="Arial" w:hAnsi="Arial" w:eastAsia="Arial" w:cs="Arial"/>
-                <w:sz w:val="22"/>
-                <w:szCs w:val="22"/>
-                <w:color w:val="000000"/>
-              </w:rPr>
-              <w:t xml:space="preserve">0.139</w:t>
+              <w:t xml:space="preserve">0.111</w:t>
+            </w:r>
+          </w:p>
+        </w:tc>
+        <w:tc>
+          <w:tcPr>
+            <w:tcBorders>
+              <w:bottom w:val="single" w:sz="8" w:space="0" w:color="666666"/>
+              <w:left w:val="single" w:sz="8" w:space="0" w:color="666666"/>
+              <w:right w:val="single" w:sz="8" w:space="0" w:color="666666"/>
+            </w:tcBorders>
+            <w:shd w:val="clear" w:color="auto" w:fill="FFFFFF"/>
+            <w:tcMar>
+              <w:top w:w="0" w:type="dxa"/>
+              <w:bottom w:w="0" w:type="dxa"/>
+              <w:left w:w="0" w:type="dxa"/>
+              <w:right w:w="0" w:type="dxa"/>
+            </w:tcMar>
+            <w:vAlign w:val="center"/>
+          </w:tcPr>
+          <w:p>
+            <w:pPr>
+              <w:jc w:val="center"/>
+              <w:spacing w:after="100" w:before="100" w:line="240"/>
+              <w:ind w:firstLine="0" w:left="100" w:right="100"/>
+            </w:pPr>
+            <w:r xmlns:w="http://schemas.openxmlformats.org/wordprocessingml/2006/main" xmlns:wp="http://schemas.openxmlformats.org/drawingml/2006/wordprocessingDrawing" xmlns:r="http://schemas.openxmlformats.org/officeDocument/2006/relationships" xmlns:w14="http://schemas.microsoft.com/office/word/2010/wordml">
+              <w:rPr>
+                <w:rFonts w:ascii="Arial" w:hAnsi="Arial" w:eastAsia="Arial" w:cs="Arial"/>
+                <w:sz w:val="22"/>
+                <w:szCs w:val="22"/>
+                <w:color w:val="000000"/>
+              </w:rPr>
+              <w:t xml:space="preserve">0.15</w:t>
             </w:r>
           </w:p>
         </w:tc>
@@ -587,7 +587,7 @@
                 <w:szCs w:val="22"/>
                 <w:color w:val="000000"/>
               </w:rPr>
-              <w:t xml:space="preserve">0.308</w:t>
+              <w:t xml:space="preserve">0.333</w:t>
             </w:r>
           </w:p>
         </w:tc>
@@ -792,41 +792,41 @@
                 <w:szCs w:val="22"/>
                 <w:color w:val="000000"/>
               </w:rPr>
-              <w:t xml:space="preserve">0.115</w:t>
-            </w:r>
-          </w:p>
-        </w:tc>
-        <w:tc>
-          <w:tcPr>
-            <w:tcBorders>
-              <w:bottom w:val="single" w:sz="8" w:space="0" w:color="666666"/>
-              <w:top w:val="single" w:sz="8" w:space="0" w:color="666666"/>
-              <w:left w:val="single" w:sz="8" w:space="0" w:color="666666"/>
-              <w:right w:val="single" w:sz="8" w:space="0" w:color="666666"/>
-            </w:tcBorders>
-            <w:shd w:val="clear" w:color="auto" w:fill="FFFFFF"/>
-            <w:tcMar>
-              <w:top w:w="0" w:type="dxa"/>
-              <w:bottom w:w="0" w:type="dxa"/>
-              <w:left w:w="0" w:type="dxa"/>
-              <w:right w:w="0" w:type="dxa"/>
-            </w:tcMar>
-            <w:vAlign w:val="center"/>
-          </w:tcPr>
-          <w:p>
-            <w:pPr>
-              <w:jc w:val="center"/>
-              <w:spacing w:after="100" w:before="100" w:line="240"/>
-              <w:ind w:firstLine="0" w:left="100" w:right="100"/>
-            </w:pPr>
-            <w:r xmlns:w="http://schemas.openxmlformats.org/wordprocessingml/2006/main" xmlns:wp="http://schemas.openxmlformats.org/drawingml/2006/wordprocessingDrawing" xmlns:r="http://schemas.openxmlformats.org/officeDocument/2006/relationships" xmlns:w14="http://schemas.microsoft.com/office/word/2010/wordml">
-              <w:rPr>
-                <w:rFonts w:ascii="Arial" w:hAnsi="Arial" w:eastAsia="Arial" w:cs="Arial"/>
-                <w:sz w:val="22"/>
-                <w:szCs w:val="22"/>
-                <w:color w:val="000000"/>
-              </w:rPr>
-              <w:t xml:space="preserve">0.139</w:t>
+              <w:t xml:space="preserve">0.111</w:t>
+            </w:r>
+          </w:p>
+        </w:tc>
+        <w:tc>
+          <w:tcPr>
+            <w:tcBorders>
+              <w:bottom w:val="single" w:sz="8" w:space="0" w:color="666666"/>
+              <w:top w:val="single" w:sz="8" w:space="0" w:color="666666"/>
+              <w:left w:val="single" w:sz="8" w:space="0" w:color="666666"/>
+              <w:right w:val="single" w:sz="8" w:space="0" w:color="666666"/>
+            </w:tcBorders>
+            <w:shd w:val="clear" w:color="auto" w:fill="FFFFFF"/>
+            <w:tcMar>
+              <w:top w:w="0" w:type="dxa"/>
+              <w:bottom w:w="0" w:type="dxa"/>
+              <w:left w:w="0" w:type="dxa"/>
+              <w:right w:w="0" w:type="dxa"/>
+            </w:tcMar>
+            <w:vAlign w:val="center"/>
+          </w:tcPr>
+          <w:p>
+            <w:pPr>
+              <w:jc w:val="center"/>
+              <w:spacing w:after="100" w:before="100" w:line="240"/>
+              <w:ind w:firstLine="0" w:left="100" w:right="100"/>
+            </w:pPr>
+            <w:r xmlns:w="http://schemas.openxmlformats.org/wordprocessingml/2006/main" xmlns:wp="http://schemas.openxmlformats.org/drawingml/2006/wordprocessingDrawing" xmlns:r="http://schemas.openxmlformats.org/officeDocument/2006/relationships" xmlns:w14="http://schemas.microsoft.com/office/word/2010/wordml">
+              <w:rPr>
+                <w:rFonts w:ascii="Arial" w:hAnsi="Arial" w:eastAsia="Arial" w:cs="Arial"/>
+                <w:sz w:val="22"/>
+                <w:szCs w:val="22"/>
+                <w:color w:val="000000"/>
+              </w:rPr>
+              <w:t xml:space="preserve">0.15</w:t>
             </w:r>
           </w:p>
         </w:tc>
@@ -978,7 +978,7 @@
                 <w:szCs w:val="22"/>
                 <w:color w:val="000000"/>
               </w:rPr>
-              <w:t xml:space="preserve">0.308</w:t>
+              <w:t xml:space="preserve">0.296</w:t>
             </w:r>
           </w:p>
         </w:tc>
@@ -1183,41 +1183,42 @@
                 <w:szCs w:val="22"/>
                 <w:color w:val="000000"/>
               </w:rPr>
-              <w:t xml:space="preserve">0.115</w:t>
-            </w:r>
-          </w:p>
-        </w:tc>
-        <w:tc>
-          <w:tcPr>
-            <w:tcBorders>
-              <w:bottom w:val="single" w:sz="8" w:space="0" w:color="666666"/>
-              <w:top w:val="single" w:sz="8" w:space="0" w:color="666666"/>
-              <w:left w:val="single" w:sz="8" w:space="0" w:color="666666"/>
-              <w:right w:val="single" w:sz="8" w:space="0" w:color="666666"/>
-            </w:tcBorders>
-            <w:shd w:val="clear" w:color="auto" w:fill="FFFFFF"/>
-            <w:tcMar>
-              <w:top w:w="0" w:type="dxa"/>
-              <w:bottom w:w="0" w:type="dxa"/>
-              <w:left w:w="0" w:type="dxa"/>
-              <w:right w:w="0" w:type="dxa"/>
-            </w:tcMar>
-            <w:vAlign w:val="center"/>
-          </w:tcPr>
-          <w:p>
-            <w:pPr>
-              <w:jc w:val="center"/>
-              <w:spacing w:after="100" w:before="100" w:line="240"/>
-              <w:ind w:firstLine="0" w:left="100" w:right="100"/>
-            </w:pPr>
-            <w:r xmlns:w="http://schemas.openxmlformats.org/wordprocessingml/2006/main" xmlns:wp="http://schemas.openxmlformats.org/drawingml/2006/wordprocessingDrawing" xmlns:r="http://schemas.openxmlformats.org/officeDocument/2006/relationships" xmlns:w14="http://schemas.microsoft.com/office/word/2010/wordml">
-              <w:rPr>
-                <w:rFonts w:ascii="Arial" w:hAnsi="Arial" w:eastAsia="Arial" w:cs="Arial"/>
-                <w:sz w:val="22"/>
-                <w:szCs w:val="22"/>
-                <w:color w:val="000000"/>
-              </w:rPr>
-              <w:t xml:space="preserve">0.139</w:t>
+              <w:t xml:space="preserve">0.148</w:t>
+            </w:r>
+          </w:p>
+        </w:tc>
+        <w:tc>
+          <w:tcPr>
+            <w:tcBorders>
+              <w:bottom w:val="single" w:sz="8" w:space="0" w:color="666666"/>
+              <w:top w:val="single" w:sz="8" w:space="0" w:color="666666"/>
+              <w:left w:val="single" w:sz="8" w:space="0" w:color="666666"/>
+              <w:right w:val="single" w:sz="8" w:space="0" w:color="666666"/>
+            </w:tcBorders>
+            <w:shd w:val="clear" w:color="auto" w:fill="FFFFFF"/>
+            <w:tcMar>
+              <w:top w:w="0" w:type="dxa"/>
+              <w:bottom w:w="0" w:type="dxa"/>
+              <w:left w:w="0" w:type="dxa"/>
+              <w:right w:w="0" w:type="dxa"/>
+            </w:tcMar>
+            <w:vAlign w:val="center"/>
+          </w:tcPr>
+          <w:p>
+            <w:pPr>
+              <w:jc w:val="center"/>
+              <w:spacing w:after="100" w:before="100" w:line="240"/>
+              <w:ind w:firstLine="0" w:left="100" w:right="100"/>
+            </w:pPr>
+            <w:r xmlns:w="http://schemas.openxmlformats.org/wordprocessingml/2006/main" xmlns:wp="http://schemas.openxmlformats.org/drawingml/2006/wordprocessingDrawing" xmlns:r="http://schemas.openxmlformats.org/officeDocument/2006/relationships" xmlns:w14="http://schemas.microsoft.com/office/word/2010/wordml">
+              <w:rPr>
+                <w:rFonts w:ascii="Arial" w:hAnsi="Arial" w:eastAsia="Arial" w:cs="Arial"/>
+                <w:b/>
+                <w:sz w:val="22"/>
+                <w:szCs w:val="22"/>
+                <w:color w:val="000000"/>
+              </w:rPr>
+              <w:t xml:space="preserve">0.044</w:t>
             </w:r>
           </w:p>
         </w:tc>
@@ -1369,7 +1370,7 @@
                 <w:szCs w:val="22"/>
                 <w:color w:val="000000"/>
               </w:rPr>
-              <w:t xml:space="preserve">0.308</w:t>
+              <w:t xml:space="preserve">0.333</w:t>
             </w:r>
           </w:p>
         </w:tc>
@@ -1617,7 +1618,7 @@
                 <w:szCs w:val="22"/>
                 <w:color w:val="000000"/>
               </w:rPr>
-              <w:t xml:space="preserve">0.639</w:t>
+              <w:t xml:space="preserve">0.644</w:t>
             </w:r>
           </w:p>
         </w:tc>
@@ -1769,7 +1770,7 @@
                 <w:szCs w:val="22"/>
                 <w:color w:val="000000"/>
               </w:rPr>
-              <w:t xml:space="preserve">0.423</w:t>
+              <w:t xml:space="preserve">0.407</w:t>
             </w:r>
           </w:p>
         </w:tc>
@@ -2008,7 +2009,7 @@
                 <w:szCs w:val="22"/>
                 <w:color w:val="000000"/>
               </w:rPr>
-              <w:t xml:space="preserve">0.639</w:t>
+              <w:t xml:space="preserve">0.644</w:t>
             </w:r>
           </w:p>
         </w:tc>
@@ -2160,7 +2161,7 @@
                 <w:szCs w:val="22"/>
                 <w:color w:val="000000"/>
               </w:rPr>
-              <w:t xml:space="preserve">0.423</w:t>
+              <w:t xml:space="preserve">0.407</w:t>
             </w:r>
           </w:p>
         </w:tc>

</xml_diff>

<commit_message>
updated binomial expansion test code with one-sided specification (same results)
</commit_message>
<xml_diff>
--- a/Figures_Tables/Binomial_Exp_Test/binomialtest_results.docx
+++ b/Figures_Tables/Binomial_Exp_Test/binomialtest_results.docx
@@ -812,39 +812,6 @@
         body 3
         <w:tc>
           <w:tcPr>
-            <w:vMerge/>
-            <w:tcBorders>
-              <w:bottom w:val="single" w:sz="6" w:space="0" w:color="666666"/>
-              <w:top w:val="single" w:sz="6" w:space="0" w:color="666666"/>
-              <w:left w:val="single" w:sz="6" w:space="0" w:color="666666"/>
-              <w:right w:val="single" w:sz="6" w:space="0" w:color="666666"/>
-            </w:tcBorders>
-            <w:shd w:val="clear" w:color="auto" w:fill="FFFFFF"/>
-            <w:tcMar>
-              <w:top w:w="0" w:type="dxa"/>
-              <w:bottom w:w="0" w:type="dxa"/>
-              <w:left w:w="0" w:type="dxa"/>
-              <w:right w:w="0" w:type="dxa"/>
-            </w:tcMar>
-            <w:vAlign w:val="center"/>
-          </w:tcPr>
-          <w:p>
-            <w:pPr>
-              <w:pStyle w:val="Normal"/>
-              <w:jc w:val="center"/>
-              <w:pBdr>
-                <w:bottom w:val="none" w:sz="0" w:space="0" w:color="000000"/>
-                <w:top w:val="none" w:sz="0" w:space="0" w:color="000000"/>
-                <w:left w:val="none" w:sz="0" w:space="0" w:color="000000"/>
-                <w:right w:val="none" w:sz="0" w:space="0" w:color="000000"/>
-              </w:pBdr>
-              <w:spacing w:after="100" w:before="100" w:line="240"/>
-              <w:ind w:left="100" w:right="100" w:firstLine="0" w:firstLineChars="0"/>
-            </w:pPr>
-          </w:p>
-        </w:tc>
-        <w:tc>
-          <w:tcPr>
             <w:vMerge w:val="restart"/>
             <w:tcBorders>
               <w:bottom w:val="single" w:sz="6" w:space="0" w:color="666666"/>
@@ -864,6 +831,51 @@
           <w:p>
             <w:pPr>
               <w:pStyle w:val="Normal"/>
+              <w:jc w:val="center"/>
+              <w:pBdr>
+                <w:bottom w:val="none" w:sz="0" w:space="0" w:color="000000"/>
+                <w:top w:val="none" w:sz="0" w:space="0" w:color="000000"/>
+                <w:left w:val="none" w:sz="0" w:space="0" w:color="000000"/>
+                <w:right w:val="none" w:sz="0" w:space="0" w:color="000000"/>
+              </w:pBdr>
+              <w:spacing w:after="100" w:before="100" w:line="240"/>
+              <w:ind w:left="100" w:right="100" w:firstLine="0" w:firstLineChars="0"/>
+            </w:pPr>
+            <w:r>
+              <w:rPr>
+                <w:rFonts w:ascii="Arial" w:hAnsi="Arial" w:eastAsia="Arial" w:cs="Arial"/>
+                <w:i w:val="false"/>
+                <w:b w:val="false"/>
+                <w:u w:val="none"/>
+                <w:sz w:val="22"/>
+                <w:szCs w:val="22"/>
+                <w:color w:val="000000"/>
+              </w:rPr>
+              <w:t xml:space="preserve">2</w:t>
+            </w:r>
+          </w:p>
+        </w:tc>
+        <w:tc>
+          <w:tcPr>
+            <w:vMerge w:val="restart"/>
+            <w:tcBorders>
+              <w:bottom w:val="single" w:sz="6" w:space="0" w:color="666666"/>
+              <w:top w:val="single" w:sz="6" w:space="0" w:color="666666"/>
+              <w:left w:val="single" w:sz="6" w:space="0" w:color="666666"/>
+              <w:right w:val="single" w:sz="6" w:space="0" w:color="666666"/>
+            </w:tcBorders>
+            <w:shd w:val="clear" w:color="auto" w:fill="FFFFFF"/>
+            <w:tcMar>
+              <w:top w:w="0" w:type="dxa"/>
+              <w:bottom w:w="0" w:type="dxa"/>
+              <w:left w:w="0" w:type="dxa"/>
+              <w:right w:w="0" w:type="dxa"/>
+            </w:tcMar>
+            <w:vAlign w:val="center"/>
+          </w:tcPr>
+          <w:p>
+            <w:pPr>
+              <w:pStyle w:val="Normal"/>
               <w:jc w:val="left"/>
               <w:pBdr>
                 <w:bottom w:val="none" w:sz="0" w:space="0" w:color="000000"/>
@@ -929,7 +941,7 @@
                 <w:szCs w:val="22"/>
                 <w:color w:val="000000"/>
               </w:rPr>
-              <w:t xml:space="preserve">2</w:t>
+              <w:t xml:space="preserve">1</w:t>
             </w:r>
           </w:p>
         </w:tc>
@@ -1427,7 +1439,7 @@
                 <w:szCs w:val="22"/>
                 <w:color w:val="000000"/>
               </w:rPr>
-              <w:t xml:space="preserve">3</w:t>
+              <w:t xml:space="preserve">2</w:t>
             </w:r>
           </w:p>
         </w:tc>
@@ -1847,7 +1859,7 @@
                 <w:szCs w:val="22"/>
                 <w:color w:val="000000"/>
               </w:rPr>
-              <w:t xml:space="preserve">2</w:t>
+              <w:t xml:space="preserve">3</w:t>
             </w:r>
           </w:p>
         </w:tc>
@@ -2069,7 +2081,7 @@
                 <w:szCs w:val="22"/>
                 <w:color w:val="000000"/>
               </w:rPr>
-              <w:t xml:space="preserve">0.644</w:t>
+              <w:t xml:space="preserve">1</w:t>
             </w:r>
           </w:p>
         </w:tc>
@@ -2567,7 +2579,7 @@
                 <w:szCs w:val="22"/>
                 <w:color w:val="000000"/>
               </w:rPr>
-              <w:t xml:space="preserve">0.644</w:t>
+              <w:t xml:space="preserve">1</w:t>
             </w:r>
           </w:p>
         </w:tc>

</xml_diff>